<commit_message>
Added basic requirements and instalation instructions and added item to the to-do list
</commit_message>
<xml_diff>
--- a/Requirements.docx
+++ b/Requirements.docx
@@ -14,6 +14,174 @@
           <w:b/>
           <w:u w:val="single"/>
         </w:rPr>
+        <w:t>How to Run the Application:</w:t>
+      </w:r>
+    </w:p>
+    <w:p>
+      <w:pPr>
+        <w:pStyle w:val="ListParagraph"/>
+        <w:numPr>
+          <w:ilvl w:val="0"/>
+          <w:numId w:val="4"/>
+        </w:numPr>
+      </w:pPr>
+      <w:r>
+        <w:t xml:space="preserve">Add the application to your system by </w:t>
+      </w:r>
+      <w:r>
+        <w:t xml:space="preserve">cloning the </w:t>
+      </w:r>
+      <w:proofErr w:type="spellStart"/>
+      <w:r>
+        <w:t>git</w:t>
+      </w:r>
+      <w:proofErr w:type="spellEnd"/>
+      <w:r>
+        <w:t xml:space="preserve"> repo to your local machine</w:t>
+      </w:r>
+    </w:p>
+    <w:p>
+      <w:pPr>
+        <w:pStyle w:val="ListParagraph"/>
+        <w:numPr>
+          <w:ilvl w:val="1"/>
+          <w:numId w:val="4"/>
+        </w:numPr>
+      </w:pPr>
+      <w:r>
+        <w:t xml:space="preserve">Command Line Instructions: </w:t>
+      </w:r>
+    </w:p>
+    <w:p>
+      <w:pPr>
+        <w:ind w:left="1620"/>
+      </w:pPr>
+      <w:r>
+        <w:rPr>
+          <w:sz w:val="16"/>
+          <w:szCs w:val="20"/>
+        </w:rPr>
+        <w:t xml:space="preserve">$ </w:t>
+      </w:r>
+      <w:proofErr w:type="spellStart"/>
+      <w:proofErr w:type="gramStart"/>
+      <w:r>
+        <w:rPr>
+          <w:sz w:val="16"/>
+          <w:szCs w:val="20"/>
+        </w:rPr>
+        <w:t>git</w:t>
+      </w:r>
+      <w:proofErr w:type="spellEnd"/>
+      <w:proofErr w:type="gramEnd"/>
+      <w:r>
+        <w:rPr>
+          <w:sz w:val="16"/>
+          <w:szCs w:val="20"/>
+        </w:rPr>
+        <w:t xml:space="preserve"> clone https://github.com/amkabatznick/MIDS-w205-summer-17-Course-Project.git</w:t>
+      </w:r>
+    </w:p>
+    <w:p>
+      <w:pPr>
+        <w:pStyle w:val="ListParagraph"/>
+        <w:numPr>
+          <w:ilvl w:val="0"/>
+          <w:numId w:val="4"/>
+        </w:numPr>
+      </w:pPr>
+      <w:r>
+        <w:t xml:space="preserve">Run </w:t>
+      </w:r>
+      <w:r>
+        <w:t>create_database.py</w:t>
+      </w:r>
+    </w:p>
+    <w:p>
+      <w:pPr>
+        <w:pStyle w:val="ListParagraph"/>
+        <w:numPr>
+          <w:ilvl w:val="1"/>
+          <w:numId w:val="4"/>
+        </w:numPr>
+      </w:pPr>
+      <w:r>
+        <w:t xml:space="preserve">This script builds the </w:t>
+      </w:r>
+      <w:proofErr w:type="spellStart"/>
+      <w:r>
+        <w:t>PostgressSQL</w:t>
+      </w:r>
+      <w:proofErr w:type="spellEnd"/>
+      <w:r>
+        <w:t xml:space="preserve"> databases where we will store our New York Times and Twitter data</w:t>
+      </w:r>
+    </w:p>
+    <w:p>
+      <w:pPr>
+        <w:pStyle w:val="ListParagraph"/>
+        <w:numPr>
+          <w:ilvl w:val="0"/>
+          <w:numId w:val="4"/>
+        </w:numPr>
+      </w:pPr>
+      <w:r>
+        <w:t>Run the NYT_API_Parser.py</w:t>
+      </w:r>
+    </w:p>
+    <w:p>
+      <w:pPr>
+        <w:pStyle w:val="ListParagraph"/>
+        <w:numPr>
+          <w:ilvl w:val="1"/>
+          <w:numId w:val="4"/>
+        </w:numPr>
+      </w:pPr>
+      <w:r>
+        <w:t>This script goes through each section of the New York Times data and parses the JSON data that is returned by th</w:t>
+      </w:r>
+      <w:r>
+        <w:t>e API, which is then stored in the</w:t>
+      </w:r>
+      <w:bookmarkStart w:id="0" w:name="_GoBack"/>
+      <w:bookmarkEnd w:id="0"/>
+      <w:r>
+        <w:t xml:space="preserve"> database</w:t>
+      </w:r>
+    </w:p>
+    <w:p>
+      <w:pPr>
+        <w:ind w:left="360"/>
+      </w:pPr>
+    </w:p>
+    <w:p>
+      <w:pPr>
+        <w:rPr>
+          <w:b/>
+          <w:u w:val="single"/>
+        </w:rPr>
+      </w:pPr>
+    </w:p>
+    <w:p>
+      <w:pPr>
+        <w:rPr>
+          <w:b/>
+          <w:u w:val="single"/>
+        </w:rPr>
+      </w:pPr>
+    </w:p>
+    <w:p>
+      <w:pPr>
+        <w:rPr>
+          <w:b/>
+          <w:u w:val="single"/>
+        </w:rPr>
+      </w:pPr>
+      <w:r>
+        <w:rPr>
+          <w:b/>
+          <w:u w:val="single"/>
+        </w:rPr>
         <w:t>Requirements:</w:t>
       </w:r>
     </w:p>
@@ -27,7 +195,7 @@
       </w:pPr>
       <w:proofErr w:type="spellStart"/>
       <w:r>
-        <w:t>PostgressSQL</w:t>
+        <w:t>Git</w:t>
       </w:r>
       <w:proofErr w:type="spellEnd"/>
     </w:p>
@@ -39,8 +207,25 @@
           <w:numId w:val="1"/>
         </w:numPr>
       </w:pPr>
-      <w:r>
-        <w:t>NYT Key</w:t>
+      <w:proofErr w:type="spellStart"/>
+      <w:r>
+        <w:t>PostgressSQL</w:t>
+      </w:r>
+      <w:proofErr w:type="spellEnd"/>
+    </w:p>
+    <w:p>
+      <w:pPr>
+        <w:pStyle w:val="ListParagraph"/>
+        <w:numPr>
+          <w:ilvl w:val="0"/>
+          <w:numId w:val="1"/>
+        </w:numPr>
+      </w:pPr>
+      <w:r>
+        <w:t>New York Times</w:t>
+      </w:r>
+      <w:r>
+        <w:t xml:space="preserve"> Key</w:t>
       </w:r>
     </w:p>
     <w:p>
@@ -79,7 +264,13 @@
         </w:numPr>
       </w:pPr>
       <w:r>
-        <w:t xml:space="preserve">Signup for an API Key here: </w:t>
+        <w:rPr>
+          <w:b/>
+        </w:rPr>
+        <w:t>Signup for an API Key here</w:t>
+      </w:r>
+      <w:r>
+        <w:t xml:space="preserve">: </w:t>
       </w:r>
       <w:hyperlink r:id="rId6" w:history="1">
         <w:r>
@@ -100,12 +291,195 @@
         </w:numPr>
       </w:pPr>
       <w:r>
-        <w:t>Make sure you select the Top Stories</w:t>
-      </w:r>
-      <w:bookmarkStart w:id="0" w:name="_GoBack"/>
-      <w:bookmarkEnd w:id="0"/>
-      <w:r>
-        <w:t xml:space="preserve"> API</w:t>
+        <w:t>Make sure you select the Top Stories API</w:t>
+      </w:r>
+    </w:p>
+    <w:p>
+      <w:pPr>
+        <w:pStyle w:val="ListParagraph"/>
+        <w:widowControl w:val="0"/>
+        <w:numPr>
+          <w:ilvl w:val="2"/>
+          <w:numId w:val="1"/>
+        </w:numPr>
+        <w:tabs>
+          <w:tab w:val="left" w:pos="560"/>
+          <w:tab w:val="left" w:pos="1120"/>
+          <w:tab w:val="left" w:pos="1680"/>
+          <w:tab w:val="left" w:pos="2240"/>
+          <w:tab w:val="left" w:pos="2800"/>
+          <w:tab w:val="left" w:pos="3360"/>
+          <w:tab w:val="left" w:pos="3920"/>
+          <w:tab w:val="left" w:pos="4480"/>
+          <w:tab w:val="left" w:pos="5040"/>
+          <w:tab w:val="left" w:pos="5600"/>
+          <w:tab w:val="left" w:pos="6160"/>
+          <w:tab w:val="left" w:pos="6720"/>
+        </w:tabs>
+        <w:autoSpaceDE w:val="0"/>
+        <w:autoSpaceDN w:val="0"/>
+        <w:adjustRightInd w:val="0"/>
+        <w:rPr>
+          <w:rFonts w:cs="Menlo Regular"/>
+          <w:b/>
+          <w:color w:val="000000"/>
+          <w:sz w:val="20"/>
+          <w:szCs w:val="22"/>
+        </w:rPr>
+      </w:pPr>
+      <w:r>
+        <w:rPr>
+          <w:rFonts w:cs="Menlo Regular"/>
+          <w:b/>
+          <w:color w:val="000000"/>
+          <w:sz w:val="20"/>
+          <w:szCs w:val="22"/>
+        </w:rPr>
+        <w:t>Export these keys to your system via the command line. This will enable them to be used by your application.</w:t>
+      </w:r>
+    </w:p>
+    <w:p>
+      <w:pPr>
+        <w:pStyle w:val="ListParagraph"/>
+        <w:widowControl w:val="0"/>
+        <w:numPr>
+          <w:ilvl w:val="3"/>
+          <w:numId w:val="1"/>
+        </w:numPr>
+        <w:tabs>
+          <w:tab w:val="left" w:pos="560"/>
+          <w:tab w:val="left" w:pos="1120"/>
+          <w:tab w:val="left" w:pos="1680"/>
+          <w:tab w:val="left" w:pos="2240"/>
+          <w:tab w:val="left" w:pos="2800"/>
+          <w:tab w:val="left" w:pos="3360"/>
+          <w:tab w:val="left" w:pos="3920"/>
+          <w:tab w:val="left" w:pos="4480"/>
+          <w:tab w:val="left" w:pos="5040"/>
+          <w:tab w:val="left" w:pos="5600"/>
+          <w:tab w:val="left" w:pos="6160"/>
+          <w:tab w:val="left" w:pos="6720"/>
+        </w:tabs>
+        <w:autoSpaceDE w:val="0"/>
+        <w:autoSpaceDN w:val="0"/>
+        <w:adjustRightInd w:val="0"/>
+        <w:rPr>
+          <w:rFonts w:cs="Menlo Regular"/>
+          <w:b/>
+          <w:color w:val="000000"/>
+          <w:sz w:val="20"/>
+          <w:szCs w:val="22"/>
+        </w:rPr>
+      </w:pPr>
+      <w:r>
+        <w:rPr>
+          <w:rFonts w:cs="Menlo Regular"/>
+          <w:b/>
+          <w:color w:val="000000"/>
+          <w:sz w:val="20"/>
+          <w:szCs w:val="22"/>
+        </w:rPr>
+        <w:t>Command Line Instructions:</w:t>
+      </w:r>
+    </w:p>
+    <w:p>
+      <w:pPr>
+        <w:pStyle w:val="ListParagraph"/>
+        <w:widowControl w:val="0"/>
+        <w:numPr>
+          <w:ilvl w:val="4"/>
+          <w:numId w:val="1"/>
+        </w:numPr>
+        <w:tabs>
+          <w:tab w:val="left" w:pos="560"/>
+          <w:tab w:val="left" w:pos="1120"/>
+          <w:tab w:val="left" w:pos="1680"/>
+          <w:tab w:val="left" w:pos="2240"/>
+          <w:tab w:val="left" w:pos="2800"/>
+          <w:tab w:val="left" w:pos="3360"/>
+          <w:tab w:val="left" w:pos="3920"/>
+          <w:tab w:val="left" w:pos="4480"/>
+          <w:tab w:val="left" w:pos="5040"/>
+          <w:tab w:val="left" w:pos="5600"/>
+          <w:tab w:val="left" w:pos="6160"/>
+          <w:tab w:val="left" w:pos="6720"/>
+        </w:tabs>
+        <w:autoSpaceDE w:val="0"/>
+        <w:autoSpaceDN w:val="0"/>
+        <w:adjustRightInd w:val="0"/>
+        <w:rPr>
+          <w:rFonts w:cs="Menlo Regular"/>
+          <w:color w:val="000000"/>
+          <w:sz w:val="20"/>
+          <w:szCs w:val="22"/>
+        </w:rPr>
+      </w:pPr>
+      <w:r>
+        <w:rPr>
+          <w:rFonts w:cs="Menlo Regular"/>
+          <w:color w:val="000000"/>
+          <w:sz w:val="20"/>
+          <w:szCs w:val="22"/>
+        </w:rPr>
+        <w:t>$</w:t>
+      </w:r>
+      <w:proofErr w:type="gramStart"/>
+      <w:r>
+        <w:rPr>
+          <w:rFonts w:cs="Menlo Regular"/>
+          <w:color w:val="000000"/>
+          <w:sz w:val="20"/>
+          <w:szCs w:val="22"/>
+        </w:rPr>
+        <w:t>export</w:t>
+      </w:r>
+      <w:proofErr w:type="gramEnd"/>
+      <w:r>
+        <w:rPr>
+          <w:rFonts w:cs="Menlo Regular"/>
+          <w:color w:val="000000"/>
+          <w:sz w:val="20"/>
+          <w:szCs w:val="22"/>
+        </w:rPr>
+        <w:t xml:space="preserve"> </w:t>
+      </w:r>
+      <w:proofErr w:type="spellStart"/>
+      <w:r>
+        <w:rPr>
+          <w:rFonts w:cs="Menlo Regular"/>
+          <w:color w:val="000000"/>
+          <w:sz w:val="20"/>
+          <w:szCs w:val="22"/>
+        </w:rPr>
+        <w:t>NYTKey</w:t>
+      </w:r>
+      <w:proofErr w:type="spellEnd"/>
+      <w:r>
+        <w:rPr>
+          <w:rFonts w:cs="Menlo Regular"/>
+          <w:color w:val="000000"/>
+          <w:sz w:val="20"/>
+          <w:szCs w:val="22"/>
+        </w:rPr>
+        <w:t>='</w:t>
+      </w:r>
+      <w:r>
+        <w:rPr>
+          <w:rFonts w:cs="Menlo Regular"/>
+          <w:color w:val="000000"/>
+          <w:sz w:val="20"/>
+          <w:szCs w:val="22"/>
+        </w:rPr>
+        <w:t>Your NYT Key</w:t>
+      </w:r>
+      <w:r>
+        <w:rPr>
+          <w:rFonts w:cs="Menlo Regular"/>
+          <w:color w:val="000000"/>
+          <w:sz w:val="20"/>
+          <w:szCs w:val="22"/>
+        </w:rPr>
+        <w:t>'</w:t>
       </w:r>
     </w:p>
     <w:p>
@@ -753,18 +1127,16 @@
           <w:szCs w:val="22"/>
         </w:rPr>
       </w:pPr>
-      <w:proofErr w:type="spellStart"/>
-      <w:r>
-        <w:rPr>
-          <w:rFonts w:cs="Menlo Regular"/>
-          <w:b/>
-          <w:color w:val="000000"/>
-          <w:sz w:val="20"/>
-          <w:szCs w:val="22"/>
-        </w:rPr>
-        <w:t>Comand</w:t>
-      </w:r>
-      <w:proofErr w:type="spellEnd"/>
+      <w:r>
+        <w:rPr>
+          <w:rFonts w:cs="Menlo Regular"/>
+          <w:b/>
+          <w:color w:val="000000"/>
+          <w:sz w:val="20"/>
+          <w:szCs w:val="22"/>
+        </w:rPr>
+        <w:t>Command</w:t>
+      </w:r>
       <w:r>
         <w:rPr>
           <w:rFonts w:cs="Menlo Regular"/>
@@ -1130,6 +1502,119 @@
 <file path=word/numbering.xml><?xml version="1.0" encoding="utf-8"?>
 <w:numbering xmlns:wpc="http://schemas.microsoft.com/office/word/2010/wordprocessingCanvas" xmlns:mo="http://schemas.microsoft.com/office/mac/office/2008/main" xmlns:mc="http://schemas.openxmlformats.org/markup-compatibility/2006" xmlns:mv="urn:schemas-microsoft-com:mac:vml" xmlns:o="urn:schemas-microsoft-com:office:office" xmlns:r="http://schemas.openxmlformats.org/officeDocument/2006/relationships" xmlns:m="http://schemas.openxmlformats.org/officeDocument/2006/math" xmlns:v="urn:schemas-microsoft-com:vml" xmlns:wp14="http://schemas.microsoft.com/office/word/2010/wordprocessingDrawing" xmlns:wp="http://schemas.openxmlformats.org/drawingml/2006/wordprocessingDrawing" xmlns:w10="urn:schemas-microsoft-com:office:word" xmlns:w="http://schemas.openxmlformats.org/wordprocessingml/2006/main" xmlns:w14="http://schemas.microsoft.com/office/word/2010/wordml" xmlns:wpg="http://schemas.microsoft.com/office/word/2010/wordprocessingGroup" xmlns:wpi="http://schemas.microsoft.com/office/word/2010/wordprocessingInk" xmlns:wne="http://schemas.microsoft.com/office/word/2006/wordml" xmlns:wps="http://schemas.microsoft.com/office/word/2010/wordprocessingShape" mc:Ignorable="w14 wp14">
   <w:abstractNum w:abstractNumId="0">
+    <w:nsid w:val="227E7699"/>
+    <w:multiLevelType w:val="hybridMultilevel"/>
+    <w:tmpl w:val="364E97EC"/>
+    <w:lvl w:ilvl="0" w:tplc="04090001">
+      <w:start w:val="1"/>
+      <w:numFmt w:val="bullet"/>
+      <w:lvlText w:val=""/>
+      <w:lvlJc w:val="left"/>
+      <w:pPr>
+        <w:ind w:left="720" w:hanging="360"/>
+      </w:pPr>
+      <w:rPr>
+        <w:rFonts w:ascii="Symbol" w:hAnsi="Symbol" w:hint="default"/>
+      </w:rPr>
+    </w:lvl>
+    <w:lvl w:ilvl="1" w:tplc="04090003" w:tentative="1">
+      <w:start w:val="1"/>
+      <w:numFmt w:val="bullet"/>
+      <w:lvlText w:val="o"/>
+      <w:lvlJc w:val="left"/>
+      <w:pPr>
+        <w:ind w:left="1440" w:hanging="360"/>
+      </w:pPr>
+      <w:rPr>
+        <w:rFonts w:ascii="Courier New" w:hAnsi="Courier New" w:hint="default"/>
+      </w:rPr>
+    </w:lvl>
+    <w:lvl w:ilvl="2" w:tplc="04090005" w:tentative="1">
+      <w:start w:val="1"/>
+      <w:numFmt w:val="bullet"/>
+      <w:lvlText w:val=""/>
+      <w:lvlJc w:val="left"/>
+      <w:pPr>
+        <w:ind w:left="2160" w:hanging="360"/>
+      </w:pPr>
+      <w:rPr>
+        <w:rFonts w:ascii="Wingdings" w:hAnsi="Wingdings" w:hint="default"/>
+      </w:rPr>
+    </w:lvl>
+    <w:lvl w:ilvl="3" w:tplc="04090001" w:tentative="1">
+      <w:start w:val="1"/>
+      <w:numFmt w:val="bullet"/>
+      <w:lvlText w:val=""/>
+      <w:lvlJc w:val="left"/>
+      <w:pPr>
+        <w:ind w:left="2880" w:hanging="360"/>
+      </w:pPr>
+      <w:rPr>
+        <w:rFonts w:ascii="Symbol" w:hAnsi="Symbol" w:hint="default"/>
+      </w:rPr>
+    </w:lvl>
+    <w:lvl w:ilvl="4" w:tplc="04090003" w:tentative="1">
+      <w:start w:val="1"/>
+      <w:numFmt w:val="bullet"/>
+      <w:lvlText w:val="o"/>
+      <w:lvlJc w:val="left"/>
+      <w:pPr>
+        <w:ind w:left="3600" w:hanging="360"/>
+      </w:pPr>
+      <w:rPr>
+        <w:rFonts w:ascii="Courier New" w:hAnsi="Courier New" w:hint="default"/>
+      </w:rPr>
+    </w:lvl>
+    <w:lvl w:ilvl="5" w:tplc="04090005" w:tentative="1">
+      <w:start w:val="1"/>
+      <w:numFmt w:val="bullet"/>
+      <w:lvlText w:val=""/>
+      <w:lvlJc w:val="left"/>
+      <w:pPr>
+        <w:ind w:left="4320" w:hanging="360"/>
+      </w:pPr>
+      <w:rPr>
+        <w:rFonts w:ascii="Wingdings" w:hAnsi="Wingdings" w:hint="default"/>
+      </w:rPr>
+    </w:lvl>
+    <w:lvl w:ilvl="6" w:tplc="04090001" w:tentative="1">
+      <w:start w:val="1"/>
+      <w:numFmt w:val="bullet"/>
+      <w:lvlText w:val=""/>
+      <w:lvlJc w:val="left"/>
+      <w:pPr>
+        <w:ind w:left="5040" w:hanging="360"/>
+      </w:pPr>
+      <w:rPr>
+        <w:rFonts w:ascii="Symbol" w:hAnsi="Symbol" w:hint="default"/>
+      </w:rPr>
+    </w:lvl>
+    <w:lvl w:ilvl="7" w:tplc="04090003" w:tentative="1">
+      <w:start w:val="1"/>
+      <w:numFmt w:val="bullet"/>
+      <w:lvlText w:val="o"/>
+      <w:lvlJc w:val="left"/>
+      <w:pPr>
+        <w:ind w:left="5760" w:hanging="360"/>
+      </w:pPr>
+      <w:rPr>
+        <w:rFonts w:ascii="Courier New" w:hAnsi="Courier New" w:hint="default"/>
+      </w:rPr>
+    </w:lvl>
+    <w:lvl w:ilvl="8" w:tplc="04090005" w:tentative="1">
+      <w:start w:val="1"/>
+      <w:numFmt w:val="bullet"/>
+      <w:lvlText w:val=""/>
+      <w:lvlJc w:val="left"/>
+      <w:pPr>
+        <w:ind w:left="6480" w:hanging="360"/>
+      </w:pPr>
+      <w:rPr>
+        <w:rFonts w:ascii="Wingdings" w:hAnsi="Wingdings" w:hint="default"/>
+      </w:rPr>
+    </w:lvl>
+  </w:abstractNum>
+  <w:abstractNum w:abstractNumId="1">
     <w:nsid w:val="319D0D2A"/>
     <w:multiLevelType w:val="hybridMultilevel"/>
     <w:tmpl w:val="47588792"/>
@@ -1242,7 +1727,7 @@
       </w:rPr>
     </w:lvl>
   </w:abstractNum>
-  <w:abstractNum w:abstractNumId="1">
+  <w:abstractNum w:abstractNumId="2">
     <w:nsid w:val="74EA79A7"/>
     <w:multiLevelType w:val="hybridMultilevel"/>
     <w:tmpl w:val="8EA604E6"/>
@@ -1294,7 +1779,7 @@
         <w:rFonts w:ascii="Symbol" w:hAnsi="Symbol" w:hint="default"/>
       </w:rPr>
     </w:lvl>
-    <w:lvl w:ilvl="4" w:tplc="04090003" w:tentative="1">
+    <w:lvl w:ilvl="4" w:tplc="04090003">
       <w:start w:val="1"/>
       <w:numFmt w:val="bullet"/>
       <w:lvlText w:val="o"/>
@@ -1306,7 +1791,7 @@
         <w:rFonts w:ascii="Courier New" w:hAnsi="Courier New" w:hint="default"/>
       </w:rPr>
     </w:lvl>
-    <w:lvl w:ilvl="5" w:tplc="04090005" w:tentative="1">
+    <w:lvl w:ilvl="5" w:tplc="04090005">
       <w:start w:val="1"/>
       <w:numFmt w:val="bullet"/>
       <w:lvlText w:val=""/>
@@ -1318,7 +1803,7 @@
         <w:rFonts w:ascii="Wingdings" w:hAnsi="Wingdings" w:hint="default"/>
       </w:rPr>
     </w:lvl>
-    <w:lvl w:ilvl="6" w:tplc="04090001" w:tentative="1">
+    <w:lvl w:ilvl="6" w:tplc="04090001">
       <w:start w:val="1"/>
       <w:numFmt w:val="bullet"/>
       <w:lvlText w:val=""/>
@@ -1353,13 +1838,108 @@
       <w:rPr>
         <w:rFonts w:ascii="Wingdings" w:hAnsi="Wingdings" w:hint="default"/>
       </w:rPr>
+    </w:lvl>
+  </w:abstractNum>
+  <w:abstractNum w:abstractNumId="3">
+    <w:nsid w:val="7E1B296E"/>
+    <w:multiLevelType w:val="hybridMultilevel"/>
+    <w:tmpl w:val="AF606640"/>
+    <w:lvl w:ilvl="0" w:tplc="0409000F">
+      <w:start w:val="1"/>
+      <w:numFmt w:val="decimal"/>
+      <w:lvlText w:val="%1."/>
+      <w:lvlJc w:val="left"/>
+      <w:pPr>
+        <w:ind w:left="720" w:hanging="360"/>
+      </w:pPr>
+    </w:lvl>
+    <w:lvl w:ilvl="1" w:tplc="04090001">
+      <w:start w:val="1"/>
+      <w:numFmt w:val="bullet"/>
+      <w:lvlText w:val=""/>
+      <w:lvlJc w:val="left"/>
+      <w:pPr>
+        <w:ind w:left="1440" w:hanging="360"/>
+      </w:pPr>
+      <w:rPr>
+        <w:rFonts w:ascii="Symbol" w:hAnsi="Symbol" w:hint="default"/>
+      </w:rPr>
+    </w:lvl>
+    <w:lvl w:ilvl="2" w:tplc="0409001B">
+      <w:start w:val="1"/>
+      <w:numFmt w:val="lowerRoman"/>
+      <w:lvlText w:val="%3."/>
+      <w:lvlJc w:val="right"/>
+      <w:pPr>
+        <w:ind w:left="2160" w:hanging="180"/>
+      </w:pPr>
+    </w:lvl>
+    <w:lvl w:ilvl="3" w:tplc="0409000F" w:tentative="1">
+      <w:start w:val="1"/>
+      <w:numFmt w:val="decimal"/>
+      <w:lvlText w:val="%4."/>
+      <w:lvlJc w:val="left"/>
+      <w:pPr>
+        <w:ind w:left="2880" w:hanging="360"/>
+      </w:pPr>
+    </w:lvl>
+    <w:lvl w:ilvl="4" w:tplc="04090019" w:tentative="1">
+      <w:start w:val="1"/>
+      <w:numFmt w:val="lowerLetter"/>
+      <w:lvlText w:val="%5."/>
+      <w:lvlJc w:val="left"/>
+      <w:pPr>
+        <w:ind w:left="3600" w:hanging="360"/>
+      </w:pPr>
+    </w:lvl>
+    <w:lvl w:ilvl="5" w:tplc="0409001B" w:tentative="1">
+      <w:start w:val="1"/>
+      <w:numFmt w:val="lowerRoman"/>
+      <w:lvlText w:val="%6."/>
+      <w:lvlJc w:val="right"/>
+      <w:pPr>
+        <w:ind w:left="4320" w:hanging="180"/>
+      </w:pPr>
+    </w:lvl>
+    <w:lvl w:ilvl="6" w:tplc="0409000F" w:tentative="1">
+      <w:start w:val="1"/>
+      <w:numFmt w:val="decimal"/>
+      <w:lvlText w:val="%7."/>
+      <w:lvlJc w:val="left"/>
+      <w:pPr>
+        <w:ind w:left="5040" w:hanging="360"/>
+      </w:pPr>
+    </w:lvl>
+    <w:lvl w:ilvl="7" w:tplc="04090019" w:tentative="1">
+      <w:start w:val="1"/>
+      <w:numFmt w:val="lowerLetter"/>
+      <w:lvlText w:val="%8."/>
+      <w:lvlJc w:val="left"/>
+      <w:pPr>
+        <w:ind w:left="5760" w:hanging="360"/>
+      </w:pPr>
+    </w:lvl>
+    <w:lvl w:ilvl="8" w:tplc="0409001B" w:tentative="1">
+      <w:start w:val="1"/>
+      <w:numFmt w:val="lowerRoman"/>
+      <w:lvlText w:val="%9."/>
+      <w:lvlJc w:val="right"/>
+      <w:pPr>
+        <w:ind w:left="6480" w:hanging="180"/>
+      </w:pPr>
     </w:lvl>
   </w:abstractNum>
   <w:num w:numId="1">
+    <w:abstractNumId w:val="2"/>
+  </w:num>
+  <w:num w:numId="2">
     <w:abstractNumId w:val="1"/>
   </w:num>
-  <w:num w:numId="2">
+  <w:num w:numId="3">
     <w:abstractNumId w:val="0"/>
+  </w:num>
+  <w:num w:numId="4">
+    <w:abstractNumId w:val="3"/>
   </w:num>
 </w:numbering>
 </file>

</xml_diff>